<commit_message>
prac2 submitted + prac3 init
</commit_message>
<xml_diff>
--- a/Отчеты/ИКБО-21-23_Муравьев_АО_ПР1_ПРСЧИР.docx
+++ b/Отчеты/ИКБО-21-23_Муравьев_АО_ПР1_ПРСЧИР.docx
@@ -73,8 +73,6 @@
           <w14:ligatures w14:val="none"/>
         </w:rPr>
       </w:pPr>
-      <w:bookmarkStart w:id="0" w:name="_Toc194713266"/>
-      <w:bookmarkStart w:id="1" w:name="_Hlk208509804"/>
       <w:r>
         <w:rPr>
           <w:rFonts w:ascii="Times New Roman" w:eastAsia="Times New Roman" w:hAnsi="Times New Roman" w:cs="Times New Roman"/>
@@ -337,6 +335,8 @@
           <w14:ligatures w14:val="none"/>
         </w:rPr>
       </w:pPr>
+      <w:bookmarkStart w:id="0" w:name="_Toc208567911"/>
+      <w:bookmarkStart w:id="1" w:name="_Toc208567960"/>
       <w:r>
         <w:rPr>
           <w:rFonts w:ascii="Times New Roman" w:eastAsia="Times New Roman" w:hAnsi="Times New Roman" w:cs="Times New Roman"/>
@@ -375,6 +375,8 @@
         </w:rPr>
         <w:t>МИРЭА</w:t>
       </w:r>
+      <w:bookmarkEnd w:id="0"/>
+      <w:bookmarkEnd w:id="1"/>
     </w:p>
     <w:p>
       <w:pPr>
@@ -717,6 +719,8 @@
           <w14:ligatures w14:val="none"/>
         </w:rPr>
       </w:pPr>
+      <w:bookmarkStart w:id="2" w:name="_Toc208567912"/>
+      <w:bookmarkStart w:id="3" w:name="_Toc208567961"/>
       <w:r>
         <w:rPr>
           <w:rFonts w:ascii="Times New Roman" w:eastAsia="Times New Roman" w:hAnsi="Times New Roman" w:cs="Times New Roman"/>
@@ -769,6 +773,8 @@
         </w:rPr>
         <w:t>№1</w:t>
       </w:r>
+      <w:bookmarkEnd w:id="2"/>
+      <w:bookmarkEnd w:id="3"/>
     </w:p>
     <w:p>
       <w:pPr>
@@ -1954,7 +1960,6 @@
         </w:rPr>
       </w:pPr>
     </w:p>
-    <w:bookmarkEnd w:id="1"/>
     <w:p>
       <w:pPr>
         <w:pStyle w:val="1"/>
@@ -1962,10 +1967,13 @@
           <w:noProof/>
         </w:rPr>
       </w:pPr>
+      <w:bookmarkStart w:id="4" w:name="_Toc208567913"/>
+      <w:bookmarkStart w:id="5" w:name="_Toc208567962"/>
       <w:r>
         <w:t>СОДЕРЖАНИЕ</w:t>
       </w:r>
-      <w:bookmarkEnd w:id="0"/>
+      <w:bookmarkEnd w:id="4"/>
+      <w:bookmarkEnd w:id="5"/>
       <w:r>
         <w:fldChar w:fldCharType="begin"/>
       </w:r>
@@ -1984,28 +1992,27 @@
           <w:rFonts w:eastAsiaTheme="minorEastAsia" w:cstheme="minorBidi"/>
           <w:b w:val="0"/>
           <w:bCs w:val="0"/>
+          <w:caps w:val="0"/>
           <w:noProof/>
+          <w:kern w:val="0"/>
           <w:sz w:val="28"/>
           <w:szCs w:val="28"/>
-          <w:lang w:eastAsia="en-GB"/>
-        </w:rPr>
-      </w:pPr>
-      <w:hyperlink w:anchor="_Toc194713266" w:history="1">
+          <w:lang w:eastAsia="ru-RU"/>
+          <w14:ligatures w14:val="none"/>
+        </w:rPr>
+      </w:pPr>
+      <w:hyperlink w:anchor="_Toc208567963" w:history="1">
         <w:r>
           <w:rPr>
             <w:rStyle w:val="af0"/>
-            <w:b w:val="0"/>
-            <w:bCs w:val="0"/>
             <w:noProof/>
             <w:sz w:val="28"/>
             <w:szCs w:val="28"/>
           </w:rPr>
-          <w:t>СОДЕРЖАНИЕ</w:t>
+          <w:t>ЦЕЛЬ РАБОТЫ</w:t>
         </w:r>
         <w:r>
           <w:rPr>
-            <w:b w:val="0"/>
-            <w:bCs w:val="0"/>
             <w:noProof/>
             <w:webHidden/>
             <w:sz w:val="28"/>
@@ -2015,8 +2022,6 @@
         </w:r>
         <w:r>
           <w:rPr>
-            <w:b w:val="0"/>
-            <w:bCs w:val="0"/>
             <w:noProof/>
             <w:webHidden/>
             <w:sz w:val="28"/>
@@ -2026,19 +2031,15 @@
         </w:r>
         <w:r>
           <w:rPr>
-            <w:b w:val="0"/>
-            <w:bCs w:val="0"/>
             <w:noProof/>
             <w:webHidden/>
             <w:sz w:val="28"/>
             <w:szCs w:val="28"/>
           </w:rPr>
-          <w:instrText xml:space="preserve"> PAGEREF _Toc194713266 \h </w:instrText>
+          <w:instrText xml:space="preserve"> PAGEREF _Toc208567963 \h </w:instrText>
         </w:r>
         <w:r>
           <w:rPr>
-            <w:b w:val="0"/>
-            <w:bCs w:val="0"/>
             <w:noProof/>
             <w:webHidden/>
             <w:sz w:val="28"/>
@@ -2047,102 +2048,6 @@
         </w:r>
         <w:r>
           <w:rPr>
-            <w:b w:val="0"/>
-            <w:bCs w:val="0"/>
-            <w:noProof/>
-            <w:webHidden/>
-            <w:sz w:val="28"/>
-            <w:szCs w:val="28"/>
-          </w:rPr>
-          <w:fldChar w:fldCharType="separate"/>
-        </w:r>
-        <w:r>
-          <w:rPr>
-            <w:b w:val="0"/>
-            <w:bCs w:val="0"/>
-            <w:noProof/>
-            <w:webHidden/>
-            <w:sz w:val="28"/>
-            <w:szCs w:val="28"/>
-          </w:rPr>
-          <w:t>1</w:t>
-        </w:r>
-        <w:r>
-          <w:rPr>
-            <w:b w:val="0"/>
-            <w:bCs w:val="0"/>
-            <w:noProof/>
-            <w:webHidden/>
-            <w:sz w:val="28"/>
-            <w:szCs w:val="28"/>
-          </w:rPr>
-          <w:fldChar w:fldCharType="end"/>
-        </w:r>
-      </w:hyperlink>
-    </w:p>
-    <w:p>
-      <w:pPr>
-        <w:pStyle w:val="11"/>
-        <w:ind w:firstLine="0"/>
-        <w:rPr>
-          <w:rFonts w:eastAsiaTheme="minorEastAsia" w:cstheme="minorBidi"/>
-          <w:b w:val="0"/>
-          <w:bCs w:val="0"/>
-          <w:noProof/>
-          <w:sz w:val="28"/>
-          <w:szCs w:val="28"/>
-          <w:lang w:eastAsia="en-GB"/>
-        </w:rPr>
-      </w:pPr>
-      <w:hyperlink w:anchor="_Toc194713267" w:history="1">
-        <w:r>
-          <w:rPr>
-            <w:rStyle w:val="af0"/>
-            <w:b w:val="0"/>
-            <w:bCs w:val="0"/>
-            <w:noProof/>
-            <w:sz w:val="28"/>
-            <w:szCs w:val="28"/>
-          </w:rPr>
-          <w:t>ВВЕДЕНИЕ</w:t>
-        </w:r>
-        <w:r>
-          <w:rPr>
-            <w:b w:val="0"/>
-            <w:bCs w:val="0"/>
-            <w:noProof/>
-            <w:webHidden/>
-            <w:sz w:val="28"/>
-            <w:szCs w:val="28"/>
-          </w:rPr>
-          <w:tab/>
-        </w:r>
-        <w:r>
-          <w:rPr>
-            <w:b w:val="0"/>
-            <w:bCs w:val="0"/>
-            <w:noProof/>
-            <w:webHidden/>
-            <w:sz w:val="28"/>
-            <w:szCs w:val="28"/>
-          </w:rPr>
-          <w:fldChar w:fldCharType="begin"/>
-        </w:r>
-        <w:r>
-          <w:rPr>
-            <w:b w:val="0"/>
-            <w:bCs w:val="0"/>
-            <w:noProof/>
-            <w:webHidden/>
-            <w:sz w:val="28"/>
-            <w:szCs w:val="28"/>
-          </w:rPr>
-          <w:instrText xml:space="preserve"> PAGEREF _Toc194713267 \h </w:instrText>
-        </w:r>
-        <w:r>
-          <w:rPr>
-            <w:b w:val="0"/>
-            <w:bCs w:val="0"/>
             <w:noProof/>
             <w:webHidden/>
             <w:sz w:val="28"/>
@@ -2157,12 +2062,10 @@
             <w:sz w:val="28"/>
             <w:szCs w:val="28"/>
           </w:rPr>
-          <w:t>Ошибка! Закладка не определена.</w:t>
+          <w:t>3</w:t>
         </w:r>
         <w:r>
           <w:rPr>
-            <w:b w:val="0"/>
-            <w:bCs w:val="0"/>
             <w:noProof/>
             <w:webHidden/>
             <w:sz w:val="28"/>
@@ -2180,28 +2083,27 @@
           <w:rFonts w:eastAsiaTheme="minorEastAsia" w:cstheme="minorBidi"/>
           <w:b w:val="0"/>
           <w:bCs w:val="0"/>
+          <w:caps w:val="0"/>
           <w:noProof/>
+          <w:kern w:val="0"/>
           <w:sz w:val="28"/>
           <w:szCs w:val="28"/>
-          <w:lang w:eastAsia="en-GB"/>
-        </w:rPr>
-      </w:pPr>
-      <w:hyperlink w:anchor="_Toc194713268" w:history="1">
+          <w:lang w:eastAsia="ru-RU"/>
+          <w14:ligatures w14:val="none"/>
+        </w:rPr>
+      </w:pPr>
+      <w:hyperlink w:anchor="_Toc208567964" w:history="1">
         <w:r>
           <w:rPr>
             <w:rStyle w:val="af0"/>
-            <w:b w:val="0"/>
-            <w:bCs w:val="0"/>
             <w:noProof/>
             <w:sz w:val="28"/>
             <w:szCs w:val="28"/>
           </w:rPr>
-          <w:t>ВЫПОЛНЕНИЕ РАБОТЫ</w:t>
+          <w:t>ХОД РАБОТЫ</w:t>
         </w:r>
         <w:r>
           <w:rPr>
-            <w:b w:val="0"/>
-            <w:bCs w:val="0"/>
             <w:noProof/>
             <w:webHidden/>
             <w:sz w:val="28"/>
@@ -2211,8 +2113,6 @@
         </w:r>
         <w:r>
           <w:rPr>
-            <w:b w:val="0"/>
-            <w:bCs w:val="0"/>
             <w:noProof/>
             <w:webHidden/>
             <w:sz w:val="28"/>
@@ -2222,19 +2122,15 @@
         </w:r>
         <w:r>
           <w:rPr>
-            <w:b w:val="0"/>
-            <w:bCs w:val="0"/>
             <w:noProof/>
             <w:webHidden/>
             <w:sz w:val="28"/>
             <w:szCs w:val="28"/>
           </w:rPr>
-          <w:instrText xml:space="preserve"> PAGEREF _Toc194713268 \h </w:instrText>
+          <w:instrText xml:space="preserve"> PAGEREF _Toc208567964 \h </w:instrText>
         </w:r>
         <w:r>
           <w:rPr>
-            <w:b w:val="0"/>
-            <w:bCs w:val="0"/>
             <w:noProof/>
             <w:webHidden/>
             <w:sz w:val="28"/>
@@ -2243,102 +2139,6 @@
         </w:r>
         <w:r>
           <w:rPr>
-            <w:b w:val="0"/>
-            <w:bCs w:val="0"/>
-            <w:noProof/>
-            <w:webHidden/>
-            <w:sz w:val="28"/>
-            <w:szCs w:val="28"/>
-          </w:rPr>
-          <w:fldChar w:fldCharType="separate"/>
-        </w:r>
-        <w:r>
-          <w:rPr>
-            <w:b w:val="0"/>
-            <w:bCs w:val="0"/>
-            <w:noProof/>
-            <w:webHidden/>
-            <w:sz w:val="28"/>
-            <w:szCs w:val="28"/>
-          </w:rPr>
-          <w:t>4</w:t>
-        </w:r>
-        <w:r>
-          <w:rPr>
-            <w:b w:val="0"/>
-            <w:bCs w:val="0"/>
-            <w:noProof/>
-            <w:webHidden/>
-            <w:sz w:val="28"/>
-            <w:szCs w:val="28"/>
-          </w:rPr>
-          <w:fldChar w:fldCharType="end"/>
-        </w:r>
-      </w:hyperlink>
-    </w:p>
-    <w:p>
-      <w:pPr>
-        <w:pStyle w:val="11"/>
-        <w:ind w:firstLine="0"/>
-        <w:rPr>
-          <w:rFonts w:eastAsiaTheme="minorEastAsia" w:cstheme="minorBidi"/>
-          <w:b w:val="0"/>
-          <w:bCs w:val="0"/>
-          <w:noProof/>
-          <w:sz w:val="28"/>
-          <w:szCs w:val="28"/>
-          <w:lang w:eastAsia="en-GB"/>
-        </w:rPr>
-      </w:pPr>
-      <w:hyperlink w:anchor="_Toc194713269" w:history="1">
-        <w:r>
-          <w:rPr>
-            <w:rStyle w:val="af0"/>
-            <w:b w:val="0"/>
-            <w:bCs w:val="0"/>
-            <w:noProof/>
-            <w:sz w:val="28"/>
-            <w:szCs w:val="28"/>
-          </w:rPr>
-          <w:t>ВЫВОД</w:t>
-        </w:r>
-        <w:r>
-          <w:rPr>
-            <w:b w:val="0"/>
-            <w:bCs w:val="0"/>
-            <w:noProof/>
-            <w:webHidden/>
-            <w:sz w:val="28"/>
-            <w:szCs w:val="28"/>
-          </w:rPr>
-          <w:tab/>
-        </w:r>
-        <w:r>
-          <w:rPr>
-            <w:b w:val="0"/>
-            <w:bCs w:val="0"/>
-            <w:noProof/>
-            <w:webHidden/>
-            <w:sz w:val="28"/>
-            <w:szCs w:val="28"/>
-          </w:rPr>
-          <w:fldChar w:fldCharType="begin"/>
-        </w:r>
-        <w:r>
-          <w:rPr>
-            <w:b w:val="0"/>
-            <w:bCs w:val="0"/>
-            <w:noProof/>
-            <w:webHidden/>
-            <w:sz w:val="28"/>
-            <w:szCs w:val="28"/>
-          </w:rPr>
-          <w:instrText xml:space="preserve"> PAGEREF _Toc194713269 \h </w:instrText>
-        </w:r>
-        <w:r>
-          <w:rPr>
-            <w:b w:val="0"/>
-            <w:bCs w:val="0"/>
             <w:noProof/>
             <w:webHidden/>
             <w:sz w:val="28"/>
@@ -2353,12 +2153,10 @@
             <w:sz w:val="28"/>
             <w:szCs w:val="28"/>
           </w:rPr>
-          <w:t>Ошибка! Закладка не определена.</w:t>
+          <w:t>4</w:t>
         </w:r>
         <w:r>
           <w:rPr>
-            <w:b w:val="0"/>
-            <w:bCs w:val="0"/>
             <w:noProof/>
             <w:webHidden/>
             <w:sz w:val="28"/>
@@ -2376,28 +2174,27 @@
           <w:rFonts w:eastAsiaTheme="minorEastAsia" w:cstheme="minorBidi"/>
           <w:b w:val="0"/>
           <w:bCs w:val="0"/>
+          <w:caps w:val="0"/>
           <w:noProof/>
+          <w:kern w:val="0"/>
           <w:sz w:val="28"/>
           <w:szCs w:val="28"/>
-          <w:lang w:eastAsia="en-GB"/>
-        </w:rPr>
-      </w:pPr>
-      <w:hyperlink w:anchor="_Toc194713270" w:history="1">
+          <w:lang w:eastAsia="ru-RU"/>
+          <w14:ligatures w14:val="none"/>
+        </w:rPr>
+      </w:pPr>
+      <w:hyperlink w:anchor="_Toc208567965" w:history="1">
         <w:r>
           <w:rPr>
             <w:rStyle w:val="af0"/>
-            <w:b w:val="0"/>
-            <w:bCs w:val="0"/>
             <w:noProof/>
             <w:sz w:val="28"/>
             <w:szCs w:val="28"/>
           </w:rPr>
-          <w:t>ОТВЕТЫ НА КОНТРОЛЬНЫЕ ВОПРОСЫ</w:t>
+          <w:t>ВЫВОД</w:t>
         </w:r>
         <w:r>
           <w:rPr>
-            <w:b w:val="0"/>
-            <w:bCs w:val="0"/>
             <w:noProof/>
             <w:webHidden/>
             <w:sz w:val="28"/>
@@ -2407,8 +2204,6 @@
         </w:r>
         <w:r>
           <w:rPr>
-            <w:b w:val="0"/>
-            <w:bCs w:val="0"/>
             <w:noProof/>
             <w:webHidden/>
             <w:sz w:val="28"/>
@@ -2418,19 +2213,15 @@
         </w:r>
         <w:r>
           <w:rPr>
-            <w:b w:val="0"/>
-            <w:bCs w:val="0"/>
             <w:noProof/>
             <w:webHidden/>
             <w:sz w:val="28"/>
             <w:szCs w:val="28"/>
           </w:rPr>
-          <w:instrText xml:space="preserve"> PAGEREF _Toc194713270 \h </w:instrText>
+          <w:instrText xml:space="preserve"> PAGEREF _Toc208567965 \h </w:instrText>
         </w:r>
         <w:r>
           <w:rPr>
-            <w:b w:val="0"/>
-            <w:bCs w:val="0"/>
             <w:noProof/>
             <w:webHidden/>
             <w:sz w:val="28"/>
@@ -2439,8 +2230,6 @@
         </w:r>
         <w:r>
           <w:rPr>
-            <w:b w:val="0"/>
-            <w:bCs w:val="0"/>
             <w:noProof/>
             <w:webHidden/>
             <w:sz w:val="28"/>
@@ -2450,19 +2239,15 @@
         </w:r>
         <w:r>
           <w:rPr>
-            <w:b w:val="0"/>
-            <w:bCs w:val="0"/>
             <w:noProof/>
             <w:webHidden/>
             <w:sz w:val="28"/>
             <w:szCs w:val="28"/>
           </w:rPr>
-          <w:t>10</w:t>
+          <w:t>5</w:t>
         </w:r>
         <w:r>
           <w:rPr>
-            <w:b w:val="0"/>
-            <w:bCs w:val="0"/>
             <w:noProof/>
             <w:webHidden/>
             <w:sz w:val="28"/>
@@ -2473,12 +2258,107 @@
       </w:hyperlink>
     </w:p>
     <w:p>
-      <w:r>
-        <w:fldChar w:fldCharType="end"/>
-      </w:r>
+      <w:pPr>
+        <w:pStyle w:val="11"/>
+        <w:ind w:firstLine="0"/>
+        <w:rPr>
+          <w:rFonts w:eastAsiaTheme="minorEastAsia" w:cstheme="minorBidi"/>
+          <w:b w:val="0"/>
+          <w:bCs w:val="0"/>
+          <w:caps w:val="0"/>
+          <w:noProof/>
+          <w:kern w:val="0"/>
+          <w:sz w:val="28"/>
+          <w:szCs w:val="28"/>
+          <w:lang w:eastAsia="ru-RU"/>
+          <w14:ligatures w14:val="none"/>
+        </w:rPr>
+      </w:pPr>
+      <w:hyperlink w:anchor="_Toc208567966" w:history="1">
+        <w:r>
+          <w:rPr>
+            <w:rStyle w:val="af0"/>
+            <w:noProof/>
+            <w:sz w:val="28"/>
+            <w:szCs w:val="28"/>
+          </w:rPr>
+          <w:t>ОТВЕТЫ НА КОНТРОЛЬНЫЕ ВОПРОСЫ</w:t>
+        </w:r>
+        <w:r>
+          <w:rPr>
+            <w:noProof/>
+            <w:webHidden/>
+            <w:sz w:val="28"/>
+            <w:szCs w:val="28"/>
+          </w:rPr>
+          <w:tab/>
+        </w:r>
+        <w:r>
+          <w:rPr>
+            <w:noProof/>
+            <w:webHidden/>
+            <w:sz w:val="28"/>
+            <w:szCs w:val="28"/>
+          </w:rPr>
+          <w:fldChar w:fldCharType="begin"/>
+        </w:r>
+        <w:r>
+          <w:rPr>
+            <w:noProof/>
+            <w:webHidden/>
+            <w:sz w:val="28"/>
+            <w:szCs w:val="28"/>
+          </w:rPr>
+          <w:instrText xml:space="preserve"> PAGEREF _Toc208567966 \h </w:instrText>
+        </w:r>
+        <w:r>
+          <w:rPr>
+            <w:noProof/>
+            <w:webHidden/>
+            <w:sz w:val="28"/>
+            <w:szCs w:val="28"/>
+          </w:rPr>
+        </w:r>
+        <w:r>
+          <w:rPr>
+            <w:noProof/>
+            <w:webHidden/>
+            <w:sz w:val="28"/>
+            <w:szCs w:val="28"/>
+          </w:rPr>
+          <w:fldChar w:fldCharType="separate"/>
+        </w:r>
+        <w:r>
+          <w:rPr>
+            <w:noProof/>
+            <w:webHidden/>
+            <w:sz w:val="28"/>
+            <w:szCs w:val="28"/>
+          </w:rPr>
+          <w:t>6</w:t>
+        </w:r>
+        <w:r>
+          <w:rPr>
+            <w:noProof/>
+            <w:webHidden/>
+            <w:sz w:val="28"/>
+            <w:szCs w:val="28"/>
+          </w:rPr>
+          <w:fldChar w:fldCharType="end"/>
+        </w:r>
+      </w:hyperlink>
     </w:p>
     <w:p>
       <w:pPr>
+        <w:pStyle w:val="1"/>
+        <w:jc w:val="left"/>
+      </w:pPr>
+      <w:r>
+        <w:fldChar w:fldCharType="end"/>
+      </w:r>
+    </w:p>
+    <w:p>
+      <w:pPr>
         <w:spacing w:after="160" w:line="259" w:lineRule="auto"/>
         <w:ind w:firstLine="0"/>
       </w:pPr>
@@ -2490,10 +2370,14 @@
       <w:pPr>
         <w:pStyle w:val="1"/>
       </w:pPr>
+      <w:bookmarkStart w:id="6" w:name="_Toc208567914"/>
+      <w:bookmarkStart w:id="7" w:name="_Toc208567963"/>
       <w:r>
         <w:lastRenderedPageBreak/>
         <w:t>ЦЕЛЬ РАБОТЫ</w:t>
       </w:r>
+      <w:bookmarkEnd w:id="6"/>
+      <w:bookmarkEnd w:id="7"/>
     </w:p>
     <w:p>
       <w:pPr>
@@ -2529,7 +2413,9 @@
       <w:pPr>
         <w:pStyle w:val="1"/>
       </w:pPr>
-      <w:bookmarkStart w:id="2" w:name="_Toc194713268"/>
+      <w:bookmarkStart w:id="8" w:name="_Toc194713268"/>
+      <w:bookmarkStart w:id="9" w:name="_Toc208567915"/>
+      <w:bookmarkStart w:id="10" w:name="_Toc208567964"/>
       <w:r>
         <w:lastRenderedPageBreak/>
         <w:t xml:space="preserve">ХОД </w:t>
@@ -2537,569 +2423,15 @@
       <w:r>
         <w:t>РАБОТЫ</w:t>
       </w:r>
-      <w:bookmarkEnd w:id="2"/>
+      <w:bookmarkEnd w:id="8"/>
+      <w:bookmarkEnd w:id="9"/>
+      <w:bookmarkEnd w:id="10"/>
     </w:p>
     <w:p>
-      <w:r>
-        <w:t xml:space="preserve">Для создания образа необходимого веб-сервера, был использован </w:t>
-      </w:r>
-      <w:proofErr w:type="spellStart"/>
-      <w:r>
-        <w:rPr>
-          <w:lang w:val="en-US"/>
-        </w:rPr>
-        <w:t>Dockerfile</w:t>
-      </w:r>
-      <w:proofErr w:type="spellEnd"/>
-      <w:r>
-        <w:t>, изображённый на рисунке 1.</w:t>
-      </w:r>
-    </w:p>
-    <w:p>
-      <w:pPr>
-        <w:pStyle w:val="3"/>
-      </w:pPr>
-      <w:r>
-        <w:drawing>
-          <wp:inline distT="0" distB="0" distL="0" distR="0" wp14:anchorId="52BC5F2A" wp14:editId="1F9BABEC">
-            <wp:extent cx="4876800" cy="5143500"/>
-            <wp:effectExtent l="0" t="0" r="0" b="0"/>
-            <wp:docPr id="12" name="Рисунок 12"/>
-            <wp:cNvGraphicFramePr>
-              <a:graphicFrameLocks xmlns:a="http://schemas.openxmlformats.org/drawingml/2006/main" noChangeAspect="1"/>
-            </wp:cNvGraphicFramePr>
-            <a:graphic xmlns:a="http://schemas.openxmlformats.org/drawingml/2006/main">
-              <a:graphicData uri="http://schemas.openxmlformats.org/drawingml/2006/picture">
-                <pic:pic xmlns:pic="http://schemas.openxmlformats.org/drawingml/2006/picture">
-                  <pic:nvPicPr>
-                    <pic:cNvPr id="1" name=""/>
-                    <pic:cNvPicPr/>
-                  </pic:nvPicPr>
-                  <pic:blipFill>
-                    <a:blip r:embed="rId7"/>
-                    <a:stretch>
-                      <a:fillRect/>
-                    </a:stretch>
-                  </pic:blipFill>
-                  <pic:spPr>
-                    <a:xfrm>
-                      <a:off x="0" y="0"/>
-                      <a:ext cx="4876800" cy="5143500"/>
-                    </a:xfrm>
-                    <a:prstGeom prst="rect">
-                      <a:avLst/>
-                    </a:prstGeom>
-                  </pic:spPr>
-                </pic:pic>
-              </a:graphicData>
-            </a:graphic>
-          </wp:inline>
-        </w:drawing>
-      </w:r>
-      <w:r>
-        <w:br/>
-        <w:t xml:space="preserve">Рисунок 1 – </w:t>
-      </w:r>
-      <w:r>
-        <w:rPr>
-          <w:lang w:val="en-US"/>
-        </w:rPr>
-        <w:t xml:space="preserve">Dockerfile </w:t>
-      </w:r>
-      <w:r>
-        <w:t>для задания</w:t>
-      </w:r>
-    </w:p>
-    <w:p>
-      <w:r>
-        <w:t xml:space="preserve">Здесь в качестве основы для нашего образа мы используем официальный образ PHP, затем копируем содержимое сервера, находящееся в текущей директории, в файловую систему веб-сервера и устанавливаем </w:t>
-      </w:r>
-      <w:proofErr w:type="spellStart"/>
-      <w:r>
-        <w:t>mysqli</w:t>
-      </w:r>
-      <w:proofErr w:type="spellEnd"/>
-      <w:r>
-        <w:t xml:space="preserve"> для корректной работы приложения. </w:t>
-      </w:r>
-    </w:p>
-    <w:p>
-      <w:r>
-        <w:t xml:space="preserve">Для связи сервера и его базы данных мы будем использовать </w:t>
-      </w:r>
-      <w:proofErr w:type="spellStart"/>
-      <w:r>
-        <w:t>dockercompose</w:t>
-      </w:r>
-      <w:proofErr w:type="spellEnd"/>
-      <w:r>
-        <w:t>. Его содержимое показано на рисунке 2.</w:t>
-      </w:r>
-    </w:p>
-    <w:p>
-      <w:pPr>
-        <w:pStyle w:val="3"/>
-      </w:pPr>
-      <w:r>
-        <w:lastRenderedPageBreak/>
-        <w:drawing>
-          <wp:inline distT="0" distB="0" distL="0" distR="0" wp14:anchorId="4D33A730" wp14:editId="51A1C64F">
-            <wp:extent cx="4924425" cy="7953375"/>
-            <wp:effectExtent l="0" t="0" r="9525" b="9525"/>
-            <wp:docPr id="13" name="Рисунок 13"/>
-            <wp:cNvGraphicFramePr>
-              <a:graphicFrameLocks xmlns:a="http://schemas.openxmlformats.org/drawingml/2006/main" noChangeAspect="1"/>
-            </wp:cNvGraphicFramePr>
-            <a:graphic xmlns:a="http://schemas.openxmlformats.org/drawingml/2006/main">
-              <a:graphicData uri="http://schemas.openxmlformats.org/drawingml/2006/picture">
-                <pic:pic xmlns:pic="http://schemas.openxmlformats.org/drawingml/2006/picture">
-                  <pic:nvPicPr>
-                    <pic:cNvPr id="1" name=""/>
-                    <pic:cNvPicPr/>
-                  </pic:nvPicPr>
-                  <pic:blipFill>
-                    <a:blip r:embed="rId8"/>
-                    <a:stretch>
-                      <a:fillRect/>
-                    </a:stretch>
-                  </pic:blipFill>
-                  <pic:spPr>
-                    <a:xfrm>
-                      <a:off x="0" y="0"/>
-                      <a:ext cx="4924425" cy="7953375"/>
-                    </a:xfrm>
-                    <a:prstGeom prst="rect">
-                      <a:avLst/>
-                    </a:prstGeom>
-                  </pic:spPr>
-                </pic:pic>
-              </a:graphicData>
-            </a:graphic>
-          </wp:inline>
-        </w:drawing>
-      </w:r>
-      <w:r>
-        <w:rPr>
-          <w:lang w:val="en-US"/>
-        </w:rPr>
-        <w:br/>
-      </w:r>
-      <w:r>
-        <w:t>Рисунок</w:t>
-      </w:r>
-      <w:r>
-        <w:rPr>
-          <w:lang w:val="en-US"/>
-        </w:rPr>
-        <w:t xml:space="preserve"> 2 – </w:t>
-      </w:r>
-      <w:r>
-        <w:t>Файл</w:t>
-      </w:r>
-      <w:r>
-        <w:rPr>
-          <w:lang w:val="en-US"/>
-        </w:rPr>
-        <w:t xml:space="preserve"> </w:t>
-      </w:r>
-      <w:r>
-        <w:rPr>
-          <w:lang w:val="en-US"/>
-        </w:rPr>
-        <w:t>docker-compose.yml</w:t>
-      </w:r>
-    </w:p>
-    <w:p>
-      <w:r>
-        <w:t xml:space="preserve">Здесь есть два сервиса: веб-сервер и база данных. При этом веб-сервер зависит от базы данных. В настройках сервера мы указываем </w:t>
-      </w:r>
-      <w:proofErr w:type="spellStart"/>
-      <w:r>
-        <w:t>Dockerfile</w:t>
-      </w:r>
-      <w:proofErr w:type="spellEnd"/>
-      <w:r>
-        <w:t xml:space="preserve">, </w:t>
-      </w:r>
-      <w:r>
-        <w:lastRenderedPageBreak/>
-        <w:t xml:space="preserve">который создаст нужный нам образ, а также порты и тома для работы с нужными нам файлами сервера.  </w:t>
-      </w:r>
-    </w:p>
-    <w:p>
-      <w:r>
-        <w:t xml:space="preserve">В сервисе базы данных мы, в свою очередь, задаем ее базовый образ и указываем переменные окружения: пользователя, название базы данных, корневой и пользовательский пароли. Помимо этого, мы указываем том для корректной инициализации базы данных на основе файла </w:t>
-      </w:r>
-      <w:proofErr w:type="spellStart"/>
-      <w:r>
-        <w:t>init.sql</w:t>
-      </w:r>
-      <w:proofErr w:type="spellEnd"/>
-      <w:r>
-        <w:t>. На рисунке 3 показана итоговая файловая структура проекта.</w:t>
-      </w:r>
-    </w:p>
-    <w:p>
-      <w:pPr>
-        <w:pStyle w:val="3"/>
-      </w:pPr>
-      <w:r>
-        <w:drawing>
-          <wp:inline distT="0" distB="0" distL="0" distR="0" wp14:anchorId="03B58BD3" wp14:editId="66C1CD9B">
-            <wp:extent cx="2657475" cy="1838325"/>
-            <wp:effectExtent l="0" t="0" r="9525" b="9525"/>
-            <wp:docPr id="14" name="Рисунок 14"/>
-            <wp:cNvGraphicFramePr>
-              <a:graphicFrameLocks xmlns:a="http://schemas.openxmlformats.org/drawingml/2006/main" noChangeAspect="1"/>
-            </wp:cNvGraphicFramePr>
-            <a:graphic xmlns:a="http://schemas.openxmlformats.org/drawingml/2006/main">
-              <a:graphicData uri="http://schemas.openxmlformats.org/drawingml/2006/picture">
-                <pic:pic xmlns:pic="http://schemas.openxmlformats.org/drawingml/2006/picture">
-                  <pic:nvPicPr>
-                    <pic:cNvPr id="1" name=""/>
-                    <pic:cNvPicPr/>
-                  </pic:nvPicPr>
-                  <pic:blipFill>
-                    <a:blip r:embed="rId9"/>
-                    <a:stretch>
-                      <a:fillRect/>
-                    </a:stretch>
-                  </pic:blipFill>
-                  <pic:spPr>
-                    <a:xfrm>
-                      <a:off x="0" y="0"/>
-                      <a:ext cx="2657475" cy="1838325"/>
-                    </a:xfrm>
-                    <a:prstGeom prst="rect">
-                      <a:avLst/>
-                    </a:prstGeom>
-                  </pic:spPr>
-                </pic:pic>
-              </a:graphicData>
-            </a:graphic>
-          </wp:inline>
-        </w:drawing>
-      </w:r>
-      <w:r>
-        <w:br/>
-        <w:t>Рисунок 3 – Структура проекта</w:t>
-      </w:r>
-    </w:p>
-    <w:p>
-      <w:r>
-        <w:t xml:space="preserve">Соберём проект с помощью команды </w:t>
-      </w:r>
-      <w:r>
-        <w:rPr>
-          <w:lang w:val="en-US"/>
-        </w:rPr>
-        <w:t>docker</w:t>
-      </w:r>
-      <w:r>
-        <w:t xml:space="preserve"> </w:t>
-      </w:r>
-      <w:r>
-        <w:rPr>
-          <w:lang w:val="en-US"/>
-        </w:rPr>
-        <w:t>compose</w:t>
-      </w:r>
-      <w:r>
-        <w:t xml:space="preserve"> </w:t>
-      </w:r>
-      <w:r>
-        <w:rPr>
-          <w:lang w:val="en-US"/>
-        </w:rPr>
-        <w:t>build</w:t>
-      </w:r>
-      <w:r>
-        <w:t xml:space="preserve"> (рисунок 4).</w:t>
-      </w:r>
-    </w:p>
-    <w:p>
-      <w:pPr>
-        <w:pStyle w:val="3"/>
-      </w:pPr>
-      <w:r>
-        <w:drawing>
-          <wp:inline distT="0" distB="0" distL="0" distR="0" wp14:anchorId="65A26884" wp14:editId="3957D6D5">
-            <wp:extent cx="5939790" cy="2954655"/>
-            <wp:effectExtent l="0" t="0" r="3810" b="0"/>
-            <wp:docPr id="1" name="Рисунок 1"/>
-            <wp:cNvGraphicFramePr>
-              <a:graphicFrameLocks xmlns:a="http://schemas.openxmlformats.org/drawingml/2006/main" noChangeAspect="1"/>
-            </wp:cNvGraphicFramePr>
-            <a:graphic xmlns:a="http://schemas.openxmlformats.org/drawingml/2006/main">
-              <a:graphicData uri="http://schemas.openxmlformats.org/drawingml/2006/picture">
-                <pic:pic xmlns:pic="http://schemas.openxmlformats.org/drawingml/2006/picture">
-                  <pic:nvPicPr>
-                    <pic:cNvPr id="1" name=""/>
-                    <pic:cNvPicPr/>
-                  </pic:nvPicPr>
-                  <pic:blipFill>
-                    <a:blip r:embed="rId10"/>
-                    <a:stretch>
-                      <a:fillRect/>
-                    </a:stretch>
-                  </pic:blipFill>
-                  <pic:spPr>
-                    <a:xfrm>
-                      <a:off x="0" y="0"/>
-                      <a:ext cx="5939790" cy="2954655"/>
-                    </a:xfrm>
-                    <a:prstGeom prst="rect">
-                      <a:avLst/>
-                    </a:prstGeom>
-                  </pic:spPr>
-                </pic:pic>
-              </a:graphicData>
-            </a:graphic>
-          </wp:inline>
-        </w:drawing>
-      </w:r>
-      <w:r>
-        <w:br/>
-        <w:t>Рисунок 4 – Сборка проекта</w:t>
-      </w:r>
-    </w:p>
-    <w:p>
-      <w:r>
-        <w:t xml:space="preserve">Запустим проект с помощью команды </w:t>
-      </w:r>
-      <w:r>
-        <w:rPr>
-          <w:lang w:val="en-US"/>
-        </w:rPr>
-        <w:t>docker</w:t>
-      </w:r>
-      <w:r>
-        <w:t xml:space="preserve"> </w:t>
-      </w:r>
-      <w:r>
-        <w:rPr>
-          <w:lang w:val="en-US"/>
-        </w:rPr>
-        <w:t>compose</w:t>
-      </w:r>
-      <w:r>
-        <w:t xml:space="preserve"> </w:t>
-      </w:r>
-      <w:r>
-        <w:rPr>
-          <w:lang w:val="en-US"/>
-        </w:rPr>
-        <w:t>up</w:t>
-      </w:r>
-      <w:r>
-        <w:t xml:space="preserve"> (рисунок 5).</w:t>
-      </w:r>
-    </w:p>
-    <w:p>
-      <w:pPr>
-        <w:pStyle w:val="3"/>
-      </w:pPr>
-      <w:r>
-        <w:lastRenderedPageBreak/>
-        <w:drawing>
-          <wp:inline distT="0" distB="0" distL="0" distR="0" wp14:anchorId="63E34FEA" wp14:editId="76C80099">
-            <wp:extent cx="5939790" cy="2645410"/>
-            <wp:effectExtent l="0" t="0" r="3810" b="2540"/>
-            <wp:docPr id="31" name="Рисунок 31"/>
-            <wp:cNvGraphicFramePr>
-              <a:graphicFrameLocks xmlns:a="http://schemas.openxmlformats.org/drawingml/2006/main" noChangeAspect="1"/>
-            </wp:cNvGraphicFramePr>
-            <a:graphic xmlns:a="http://schemas.openxmlformats.org/drawingml/2006/main">
-              <a:graphicData uri="http://schemas.openxmlformats.org/drawingml/2006/picture">
-                <pic:pic xmlns:pic="http://schemas.openxmlformats.org/drawingml/2006/picture">
-                  <pic:nvPicPr>
-                    <pic:cNvPr id="1" name=""/>
-                    <pic:cNvPicPr/>
-                  </pic:nvPicPr>
-                  <pic:blipFill>
-                    <a:blip r:embed="rId11"/>
-                    <a:stretch>
-                      <a:fillRect/>
-                    </a:stretch>
-                  </pic:blipFill>
-                  <pic:spPr>
-                    <a:xfrm>
-                      <a:off x="0" y="0"/>
-                      <a:ext cx="5939790" cy="2645410"/>
-                    </a:xfrm>
-                    <a:prstGeom prst="rect">
-                      <a:avLst/>
-                    </a:prstGeom>
-                  </pic:spPr>
-                </pic:pic>
-              </a:graphicData>
-            </a:graphic>
-          </wp:inline>
-        </w:drawing>
-      </w:r>
-      <w:r>
-        <w:rPr>
-          <w:lang w:val="en-US"/>
-        </w:rPr>
-        <w:br/>
-      </w:r>
-      <w:r>
-        <w:t>Рисунок 5 – Запуск проекта</w:t>
-      </w:r>
-    </w:p>
-    <w:p>
-      <w:r>
-        <w:t xml:space="preserve">Оба сервиса запущены и работают, что видно в </w:t>
-      </w:r>
-      <w:r>
-        <w:rPr>
-          <w:lang w:val="en-US"/>
-        </w:rPr>
-        <w:t>Docker</w:t>
-      </w:r>
-      <w:r>
-        <w:t xml:space="preserve"> </w:t>
-      </w:r>
-      <w:r>
-        <w:rPr>
-          <w:lang w:val="en-US"/>
-        </w:rPr>
-        <w:t>Desktop</w:t>
-      </w:r>
-      <w:r>
-        <w:t xml:space="preserve"> (рисунок 6).</w:t>
-      </w:r>
-    </w:p>
-    <w:p>
-      <w:pPr>
-        <w:pStyle w:val="3"/>
-      </w:pPr>
-      <w:r>
-        <w:drawing>
-          <wp:inline distT="0" distB="0" distL="0" distR="0" wp14:anchorId="58AA1A76" wp14:editId="55D1D62B">
-            <wp:extent cx="5939790" cy="3032125"/>
-            <wp:effectExtent l="0" t="0" r="3810" b="0"/>
-            <wp:docPr id="32" name="Рисунок 32"/>
-            <wp:cNvGraphicFramePr>
-              <a:graphicFrameLocks xmlns:a="http://schemas.openxmlformats.org/drawingml/2006/main" noChangeAspect="1"/>
-            </wp:cNvGraphicFramePr>
-            <a:graphic xmlns:a="http://schemas.openxmlformats.org/drawingml/2006/main">
-              <a:graphicData uri="http://schemas.openxmlformats.org/drawingml/2006/picture">
-                <pic:pic xmlns:pic="http://schemas.openxmlformats.org/drawingml/2006/picture">
-                  <pic:nvPicPr>
-                    <pic:cNvPr id="1" name=""/>
-                    <pic:cNvPicPr/>
-                  </pic:nvPicPr>
-                  <pic:blipFill>
-                    <a:blip r:embed="rId12"/>
-                    <a:stretch>
-                      <a:fillRect/>
-                    </a:stretch>
-                  </pic:blipFill>
-                  <pic:spPr>
-                    <a:xfrm>
-                      <a:off x="0" y="0"/>
-                      <a:ext cx="5939790" cy="3032125"/>
-                    </a:xfrm>
-                    <a:prstGeom prst="rect">
-                      <a:avLst/>
-                    </a:prstGeom>
-                  </pic:spPr>
-                </pic:pic>
-              </a:graphicData>
-            </a:graphic>
-          </wp:inline>
-        </w:drawing>
-      </w:r>
-      <w:r>
-        <w:br/>
-        <w:t xml:space="preserve">Рисунок 6 – Сервисы в </w:t>
-      </w:r>
-      <w:r>
-        <w:rPr>
-          <w:lang w:val="en-US"/>
-        </w:rPr>
-        <w:t>Docker</w:t>
-      </w:r>
-      <w:r>
-        <w:t xml:space="preserve"> </w:t>
-      </w:r>
-      <w:r>
-        <w:rPr>
-          <w:lang w:val="en-US"/>
-        </w:rPr>
-        <w:t>Desktop</w:t>
-      </w:r>
-    </w:p>
-    <w:p>
-      <w:r>
-        <w:t xml:space="preserve">Теперь по адресу </w:t>
-      </w:r>
-      <w:r>
-        <w:rPr>
-          <w:lang w:val="en-US"/>
-        </w:rPr>
-        <w:t>localhost</w:t>
-      </w:r>
-      <w:r>
-        <w:t>:8000 (</w:t>
-      </w:r>
-      <w:r>
-        <w:t xml:space="preserve">или </w:t>
-      </w:r>
-      <w:r>
-        <w:t>127.0.0.1:8000)</w:t>
-      </w:r>
-      <w:r>
-        <w:t xml:space="preserve"> можно увидеть сайт, продемонстрированный на рисунке 7.</w:t>
-      </w:r>
-    </w:p>
-    <w:p>
-      <w:pPr>
-        <w:pStyle w:val="3"/>
-      </w:pPr>
-      <w:r>
-        <w:lastRenderedPageBreak/>
-        <w:drawing>
-          <wp:inline distT="0" distB="0" distL="0" distR="0" wp14:anchorId="59BF1A2B" wp14:editId="25711EFB">
-            <wp:extent cx="5939790" cy="3799840"/>
-            <wp:effectExtent l="0" t="0" r="3810" b="0"/>
-            <wp:docPr id="33" name="Рисунок 33"/>
-            <wp:cNvGraphicFramePr>
-              <a:graphicFrameLocks xmlns:a="http://schemas.openxmlformats.org/drawingml/2006/main" noChangeAspect="1"/>
-            </wp:cNvGraphicFramePr>
-            <a:graphic xmlns:a="http://schemas.openxmlformats.org/drawingml/2006/main">
-              <a:graphicData uri="http://schemas.openxmlformats.org/drawingml/2006/picture">
-                <pic:pic xmlns:pic="http://schemas.openxmlformats.org/drawingml/2006/picture">
-                  <pic:nvPicPr>
-                    <pic:cNvPr id="1" name=""/>
-                    <pic:cNvPicPr/>
-                  </pic:nvPicPr>
-                  <pic:blipFill>
-                    <a:blip r:embed="rId13"/>
-                    <a:stretch>
-                      <a:fillRect/>
-                    </a:stretch>
-                  </pic:blipFill>
-                  <pic:spPr>
-                    <a:xfrm>
-                      <a:off x="0" y="0"/>
-                      <a:ext cx="5939790" cy="3799840"/>
-                    </a:xfrm>
-                    <a:prstGeom prst="rect">
-                      <a:avLst/>
-                    </a:prstGeom>
-                  </pic:spPr>
-                </pic:pic>
-              </a:graphicData>
-            </a:graphic>
-          </wp:inline>
-        </w:drawing>
-      </w:r>
-      <w:r>
-        <w:br/>
-        <w:t>Рисунок 7 – Проверка работы проекта</w:t>
-      </w:r>
+      <w:pPr>
+        <w:spacing w:after="160" w:line="259" w:lineRule="auto"/>
+        <w:ind w:firstLine="0"/>
+      </w:pPr>
     </w:p>
     <w:p>
       <w:pPr>
@@ -3119,10 +2451,14 @@
       <w:pPr>
         <w:pStyle w:val="1"/>
       </w:pPr>
+      <w:bookmarkStart w:id="11" w:name="_Toc208567916"/>
+      <w:bookmarkStart w:id="12" w:name="_Toc208567965"/>
       <w:r>
         <w:lastRenderedPageBreak/>
         <w:t>ВЫВОД</w:t>
       </w:r>
+      <w:bookmarkEnd w:id="11"/>
+      <w:bookmarkEnd w:id="12"/>
     </w:p>
     <w:p>
       <w:r>
@@ -3144,7 +2480,7 @@
       <w:r>
         <w:t xml:space="preserve">по адресу: </w:t>
       </w:r>
-      <w:hyperlink r:id="rId14" w:history="1">
+      <w:hyperlink r:id="rId7" w:history="1">
         <w:r>
           <w:rPr>
             <w:rStyle w:val="af0"/>
@@ -3166,12 +2502,16 @@
       <w:pPr>
         <w:pStyle w:val="1"/>
       </w:pPr>
-      <w:bookmarkStart w:id="3" w:name="_Toc194713270"/>
+      <w:bookmarkStart w:id="13" w:name="_Toc194713270"/>
+      <w:bookmarkStart w:id="14" w:name="_Toc208567917"/>
+      <w:bookmarkStart w:id="15" w:name="_Toc208567966"/>
       <w:r>
         <w:lastRenderedPageBreak/>
         <w:t>ОТВЕТЫ НА КОНТРОЛЬНЫЕ ВОПРОСЫ</w:t>
       </w:r>
-      <w:bookmarkEnd w:id="3"/>
+      <w:bookmarkEnd w:id="13"/>
+      <w:bookmarkEnd w:id="14"/>
+      <w:bookmarkEnd w:id="15"/>
     </w:p>
     <w:p>
       <w:pPr>
@@ -8483,6 +7823,29 @@
       <w:szCs w:val="18"/>
     </w:rPr>
   </w:style>
+  <w:style w:type="paragraph" w:styleId="af4">
+    <w:name w:val="TOC Heading"/>
+    <w:basedOn w:val="1"/>
+    <w:next w:val="a"/>
+    <w:uiPriority w:val="39"/>
+    <w:unhideWhenUsed/>
+    <w:qFormat/>
+    <w:rsid w:val="007F29AF"/>
+    <w:pPr>
+      <w:spacing w:after="0" w:line="259" w:lineRule="auto"/>
+      <w:jc w:val="left"/>
+      <w:outlineLvl w:val="9"/>
+    </w:pPr>
+    <w:rPr>
+      <w:b w:val="0"/>
+      <w:color w:val="0F4761" w:themeColor="accent1" w:themeShade="BF"/>
+      <w:kern w:val="0"/>
+      <w:sz w:val="32"/>
+      <w:szCs w:val="32"/>
+      <w:lang w:eastAsia="ru-RU"/>
+      <w14:ligatures w14:val="none"/>
+    </w:rPr>
+  </w:style>
 </w:styles>
 </file>
 

</xml_diff>